<commit_message>
modified ricoh printer parchment paper printing guide and added pcb exposure parameters guide for my custom uv exposure rig
</commit_message>
<xml_diff>
--- a/Ricoh Printer Parchment Paper Printing Guide.docx
+++ b/Ricoh Printer Parchment Paper Printing Guide.docx
@@ -12,6 +12,15 @@
           <w:u w:val="single"/>
         </w:rPr>
       </w:pPr>
+      <w:r>
+        <w:rPr>
+          <w:b/>
+          <w:color w:val="0070C0"/>
+          <w:sz w:val="44"/>
+          <w:u w:val="single"/>
+        </w:rPr>
+        <w:t xml:space="preserve">  </w:t>
+      </w:r>
       <w:r>
         <w:rPr>
           <w:b/>
@@ -351,7 +360,15 @@
           <w:color w:val="FF0000"/>
           <w:sz w:val="28"/>
         </w:rPr>
-        <w:t xml:space="preserve"> drawings in the top side of the A4 canvas. The drawing should be </w:t>
+        <w:t xml:space="preserve"> drawings in the top side of the A4 canvas.</w:t>
+      </w:r>
+      <w:r>
+        <w:rPr>
+          <w:b/>
+          <w:color w:val="FF0000"/>
+          <w:sz w:val="28"/>
+        </w:rPr>
+        <w:t xml:space="preserve"> The drawing should be </w:t>
       </w:r>
       <w:proofErr w:type="spellStart"/>
       <w:r>
@@ -359,6 +376,7 @@
           <w:b/>
           <w:color w:val="FF0000"/>
           <w:sz w:val="28"/>
+          <w:u w:val="single"/>
         </w:rPr>
         <w:t>atleast</w:t>
       </w:r>
@@ -368,8 +386,18 @@
           <w:b/>
           <w:color w:val="FF0000"/>
           <w:sz w:val="28"/>
-        </w:rPr>
-        <w:t xml:space="preserve"> 55mm from the top of the canvas</w:t>
+          <w:u w:val="single"/>
+        </w:rPr>
+        <w:t xml:space="preserve"> 8</w:t>
+      </w:r>
+      <w:r>
+        <w:rPr>
+          <w:b/>
+          <w:color w:val="FF0000"/>
+          <w:sz w:val="28"/>
+          <w:u w:val="single"/>
+        </w:rPr>
+        <w:t>5mm from the top of the canvas</w:t>
       </w:r>
       <w:r>
         <w:rPr>

</xml_diff>

<commit_message>
Added information about "removing whiteband around diptrace exported images" using irfanview in the Ricoh parchment paper printing guide
</commit_message>
<xml_diff>
--- a/Ricoh Printer Parchment Paper Printing Guide.docx
+++ b/Ricoh Printer Parchment Paper Printing Guide.docx
@@ -76,7 +76,7 @@
       <w:pPr>
         <w:rPr>
           <w:b/>
-          <w:color w:val="000000" w:themeColor="text1"/>
+          <w:color w:val="E36C0A" w:themeColor="accent6" w:themeShade="BF"/>
           <w:sz w:val="28"/>
           <w:u w:val="single"/>
         </w:rPr>
@@ -84,10 +84,210 @@
       <w:r>
         <w:rPr>
           <w:b/>
-          <w:color w:val="000000" w:themeColor="text1"/>
+          <w:color w:val="E36C0A" w:themeColor="accent6" w:themeShade="BF"/>
           <w:sz w:val="28"/>
           <w:u w:val="single"/>
         </w:rPr>
+        <w:t>DIPTRACE - REMOVING WHITE BAND AROUND EXPORTED IMAGES</w:t>
+      </w:r>
+    </w:p>
+    <w:p>
+      <w:pPr>
+        <w:rPr>
+          <w:color w:val="000000" w:themeColor="text1"/>
+          <w:sz w:val="28"/>
+        </w:rPr>
+      </w:pPr>
+      <w:proofErr w:type="spellStart"/>
+      <w:r>
+        <w:rPr>
+          <w:color w:val="000000" w:themeColor="text1"/>
+          <w:sz w:val="28"/>
+        </w:rPr>
+        <w:t>Diptrace</w:t>
+      </w:r>
+      <w:proofErr w:type="spellEnd"/>
+      <w:r>
+        <w:rPr>
+          <w:color w:val="000000" w:themeColor="text1"/>
+          <w:sz w:val="28"/>
+        </w:rPr>
+        <w:t xml:space="preserve"> puts in a extra white band around exported images. Need to remove this before making the drawing in </w:t>
+      </w:r>
+      <w:proofErr w:type="spellStart"/>
+      <w:r>
+        <w:rPr>
+          <w:color w:val="000000" w:themeColor="text1"/>
+          <w:sz w:val="28"/>
+        </w:rPr>
+        <w:t>Inkscape</w:t>
+      </w:r>
+      <w:proofErr w:type="spellEnd"/>
+      <w:r>
+        <w:rPr>
+          <w:color w:val="000000" w:themeColor="text1"/>
+          <w:sz w:val="28"/>
+        </w:rPr>
+        <w:t>.</w:t>
+      </w:r>
+    </w:p>
+    <w:p>
+      <w:pPr>
+        <w:rPr>
+          <w:color w:val="000000" w:themeColor="text1"/>
+          <w:sz w:val="28"/>
+        </w:rPr>
+      </w:pPr>
+      <w:r>
+        <w:rPr>
+          <w:color w:val="000000" w:themeColor="text1"/>
+          <w:sz w:val="28"/>
+        </w:rPr>
+        <w:t xml:space="preserve">To do this, </w:t>
+      </w:r>
+    </w:p>
+    <w:p>
+      <w:pPr>
+        <w:rPr>
+          <w:color w:val="000000" w:themeColor="text1"/>
+          <w:sz w:val="28"/>
+        </w:rPr>
+      </w:pPr>
+      <w:r>
+        <w:rPr>
+          <w:color w:val="000000" w:themeColor="text1"/>
+          <w:sz w:val="28"/>
+        </w:rPr>
+        <w:t xml:space="preserve">1. open image in </w:t>
+      </w:r>
+      <w:proofErr w:type="spellStart"/>
+      <w:r>
+        <w:rPr>
+          <w:color w:val="000000" w:themeColor="text1"/>
+          <w:sz w:val="28"/>
+        </w:rPr>
+        <w:t>irfanview</w:t>
+      </w:r>
+      <w:proofErr w:type="spellEnd"/>
+    </w:p>
+    <w:p>
+      <w:pPr>
+        <w:rPr>
+          <w:color w:val="000000" w:themeColor="text1"/>
+          <w:sz w:val="28"/>
+        </w:rPr>
+      </w:pPr>
+      <w:r>
+        <w:rPr>
+          <w:color w:val="000000" w:themeColor="text1"/>
+          <w:sz w:val="28"/>
+        </w:rPr>
+        <w:t xml:space="preserve">2. Edit -&gt; </w:t>
+      </w:r>
+      <w:proofErr w:type="spellStart"/>
+      <w:r>
+        <w:rPr>
+          <w:color w:val="000000" w:themeColor="text1"/>
+          <w:sz w:val="28"/>
+        </w:rPr>
+        <w:t>Autocrop</w:t>
+      </w:r>
+      <w:proofErr w:type="spellEnd"/>
+      <w:r>
+        <w:rPr>
+          <w:color w:val="000000" w:themeColor="text1"/>
+          <w:sz w:val="28"/>
+        </w:rPr>
+        <w:t xml:space="preserve"> image borders (</w:t>
+      </w:r>
+      <w:proofErr w:type="spellStart"/>
+      <w:r>
+        <w:rPr>
+          <w:color w:val="000000" w:themeColor="text1"/>
+          <w:sz w:val="28"/>
+        </w:rPr>
+        <w:t>ctrl+shift+y</w:t>
+      </w:r>
+      <w:proofErr w:type="spellEnd"/>
+      <w:r>
+        <w:rPr>
+          <w:color w:val="000000" w:themeColor="text1"/>
+          <w:sz w:val="28"/>
+        </w:rPr>
+        <w:t>)</w:t>
+      </w:r>
+    </w:p>
+    <w:p>
+      <w:pPr>
+        <w:rPr>
+          <w:color w:val="000000" w:themeColor="text1"/>
+          <w:sz w:val="28"/>
+        </w:rPr>
+      </w:pPr>
+      <w:r>
+        <w:rPr>
+          <w:color w:val="000000" w:themeColor="text1"/>
+          <w:sz w:val="28"/>
+        </w:rPr>
+        <w:t xml:space="preserve">This will remove the band from image border. Now save as bmp. Open in </w:t>
+      </w:r>
+      <w:proofErr w:type="spellStart"/>
+      <w:r>
+        <w:rPr>
+          <w:color w:val="000000" w:themeColor="text1"/>
+          <w:sz w:val="28"/>
+        </w:rPr>
+        <w:t>Inkscape</w:t>
+      </w:r>
+      <w:proofErr w:type="spellEnd"/>
+      <w:r>
+        <w:rPr>
+          <w:color w:val="000000" w:themeColor="text1"/>
+          <w:sz w:val="28"/>
+        </w:rPr>
+        <w:t xml:space="preserve"> and resize to </w:t>
+      </w:r>
+      <w:proofErr w:type="spellStart"/>
+      <w:r>
+        <w:rPr>
+          <w:color w:val="000000" w:themeColor="text1"/>
+          <w:sz w:val="28"/>
+        </w:rPr>
+        <w:t>pcb</w:t>
+      </w:r>
+      <w:proofErr w:type="spellEnd"/>
+      <w:r>
+        <w:rPr>
+          <w:color w:val="000000" w:themeColor="text1"/>
+          <w:sz w:val="28"/>
+        </w:rPr>
+        <w:t xml:space="preserve"> size (in mm)</w:t>
+      </w:r>
+    </w:p>
+    <w:p>
+      <w:pPr>
+        <w:rPr>
+          <w:color w:val="000000" w:themeColor="text1"/>
+          <w:sz w:val="28"/>
+        </w:rPr>
+      </w:pPr>
+    </w:p>
+    <w:p>
+      <w:pPr>
+        <w:rPr>
+          <w:b/>
+          <w:color w:val="000000" w:themeColor="text1"/>
+          <w:sz w:val="28"/>
+          <w:u w:val="single"/>
+        </w:rPr>
+      </w:pPr>
+      <w:r>
+        <w:rPr>
+          <w:b/>
+          <w:color w:val="000000" w:themeColor="text1"/>
+          <w:sz w:val="28"/>
+          <w:u w:val="single"/>
+        </w:rPr>
         <w:t>IMPORTANT THINGS TO ENSURE :</w:t>
       </w:r>
     </w:p>
@@ -158,6 +358,7 @@
           <w:color w:val="000000" w:themeColor="text1"/>
           <w:sz w:val="28"/>
         </w:rPr>
+        <w:lastRenderedPageBreak/>
         <w:drawing>
           <wp:inline distT="0" distB="0" distL="0" distR="0">
             <wp:extent cx="3638550" cy="3721637"/>
@@ -217,7 +418,6 @@
           <w:color w:val="000000" w:themeColor="text1"/>
           <w:sz w:val="28"/>
         </w:rPr>
-        <w:lastRenderedPageBreak/>
         <w:t xml:space="preserve">3. This </w:t>
       </w:r>
       <w:r>
@@ -479,6 +679,7 @@
           <w:color w:val="000000" w:themeColor="text1"/>
           <w:sz w:val="28"/>
         </w:rPr>
+        <w:lastRenderedPageBreak/>
         <w:drawing>
           <wp:inline distT="0" distB="0" distL="0" distR="0">
             <wp:extent cx="4976031" cy="3733625"/>
@@ -550,7 +751,6 @@
           <w:sz w:val="36"/>
           <w:u w:val="single"/>
         </w:rPr>
-        <w:lastRenderedPageBreak/>
         <w:t>INKSCAPE SETTINGS</w:t>
       </w:r>
     </w:p>
@@ -641,6 +841,7 @@
           <w:color w:val="000000" w:themeColor="text1"/>
           <w:sz w:val="28"/>
         </w:rPr>
+        <w:lastRenderedPageBreak/>
         <w:t>- PRINTER SETTINGS AS BELOW</w:t>
       </w:r>
     </w:p>

</xml_diff>

<commit_message>
updated ricoh printer parchment paper printing guide
</commit_message>
<xml_diff>
--- a/Ricoh Printer Parchment Paper Printing Guide.docx
+++ b/Ricoh Printer Parchment Paper Printing Guide.docx
@@ -312,7 +312,32 @@
           <w:color w:val="FF0000"/>
           <w:sz w:val="28"/>
         </w:rPr>
-        <w:t>parchment paper on a regular A4 sheet with the convex side of parchment paper on the top (the image will be printed here) !</w:t>
+        <w:t xml:space="preserve">parchment paper on a regular A4 sheet with the </w:t>
+      </w:r>
+      <w:r>
+        <w:rPr>
+          <w:b/>
+          <w:color w:val="FF0000"/>
+          <w:sz w:val="28"/>
+          <w:u w:val="single"/>
+        </w:rPr>
+        <w:t>CONCAVE</w:t>
+      </w:r>
+      <w:r>
+        <w:rPr>
+          <w:b/>
+          <w:color w:val="FF0000"/>
+          <w:sz w:val="28"/>
+        </w:rPr>
+        <w:t xml:space="preserve"> side of parchment paper on the top (the image will be printed here) !</w:t>
+      </w:r>
+      <w:r>
+        <w:rPr>
+          <w:b/>
+          <w:color w:val="FF0000"/>
+          <w:sz w:val="28"/>
+        </w:rPr>
+        <w:t>. if you put the convex side, the printing is not even (there are lot of white specs in the printed area).</w:t>
       </w:r>
     </w:p>
     <w:p>

</xml_diff>

<commit_message>
updated parchment paper printing guide with method to print on regular paper with oil and optimum exposure time
</commit_message>
<xml_diff>
--- a/Ricoh Printer Parchment Paper Printing Guide.docx
+++ b/Ricoh Printer Parchment Paper Printing Guide.docx
@@ -1073,6 +1073,37 @@
           <w:szCs w:val="28"/>
         </w:rPr>
         <w:t xml:space="preserve"> : A4 , Regular Paper, Toner Saving = OFF</w:t>
+      </w:r>
+    </w:p>
+    <w:p>
+      <w:pPr>
+        <w:rPr>
+          <w:b/>
+          <w:color w:val="31849B" w:themeColor="accent5" w:themeShade="BF"/>
+          <w:sz w:val="28"/>
+          <w:szCs w:val="28"/>
+          <w:u w:val="single"/>
+        </w:rPr>
+      </w:pPr>
+      <w:r>
+        <w:rPr>
+          <w:b/>
+          <w:color w:val="31849B" w:themeColor="accent5" w:themeShade="BF"/>
+          <w:sz w:val="28"/>
+          <w:szCs w:val="28"/>
+          <w:u w:val="single"/>
+        </w:rPr>
+        <w:t>FROM EXPERIENCE USE EXPOSURE TIME OF 40 SEC/SIDE FOR BEST RESULT</w:t>
+      </w:r>
+      <w:r>
+        <w:rPr>
+          <w:b/>
+          <w:color w:val="31849B" w:themeColor="accent5" w:themeShade="BF"/>
+          <w:sz w:val="28"/>
+          <w:szCs w:val="28"/>
+          <w:u w:val="single"/>
+        </w:rPr>
+        <w:tab/>
       </w:r>
     </w:p>
     <w:sectPr>

</xml_diff>